<commit_message>
tp2 ex2 & ex3
</commit_message>
<xml_diff>
--- a/TP1/TP1.docx
+++ b/TP1/TP1.docx
@@ -85,181 +85,188 @@
         </w:rPr>
         <w:t>NF</w:t>
       </w:r>
+      <w:r>
+        <w:rPr>
+          <w:sz w:val="52"/>
+          <w:lang w:val="fr-CA"/>
+        </w:rPr>
+        <w:t xml:space="preserve">1600 </w:t>
+      </w:r>
+    </w:p>
+    <w:p>
+      <w:pPr>
+        <w:jc w:val="center"/>
+        <w:rPr>
+          <w:sz w:val="52"/>
+          <w:lang w:val="fr-CA"/>
+        </w:rPr>
+      </w:pPr>
+    </w:p>
+    <w:p>
+      <w:pPr>
+        <w:jc w:val="center"/>
+        <w:rPr>
+          <w:sz w:val="52"/>
+          <w:lang w:val="fr-CA"/>
+        </w:rPr>
+      </w:pPr>
+    </w:p>
+    <w:p>
+      <w:pPr>
+        <w:jc w:val="center"/>
+        <w:rPr>
+          <w:sz w:val="52"/>
+          <w:lang w:val="fr-CA"/>
+        </w:rPr>
+      </w:pPr>
+    </w:p>
+    <w:p>
+      <w:pPr>
+        <w:jc w:val="center"/>
+        <w:rPr>
+          <w:sz w:val="52"/>
+          <w:lang w:val="fr-CA"/>
+        </w:rPr>
+      </w:pPr>
+      <w:r>
+        <w:rPr>
+          <w:sz w:val="52"/>
+          <w:lang w:val="fr-CA"/>
+        </w:rPr>
+        <w:t>TP1</w:t>
+      </w:r>
+    </w:p>
+    <w:p>
+      <w:pPr>
+        <w:jc w:val="center"/>
+        <w:rPr>
+          <w:sz w:val="52"/>
+          <w:lang w:val="fr-CA"/>
+        </w:rPr>
+      </w:pPr>
+    </w:p>
+    <w:p>
+      <w:pPr>
+        <w:jc w:val="center"/>
+        <w:rPr>
+          <w:sz w:val="52"/>
+          <w:lang w:val="fr-CA"/>
+        </w:rPr>
+      </w:pPr>
+    </w:p>
+    <w:p>
+      <w:pPr>
+        <w:jc w:val="center"/>
+        <w:rPr>
+          <w:sz w:val="52"/>
+          <w:lang w:val="fr-CA"/>
+        </w:rPr>
+      </w:pPr>
+    </w:p>
+    <w:p>
+      <w:pPr>
+        <w:jc w:val="center"/>
+        <w:rPr>
+          <w:sz w:val="32"/>
+          <w:lang w:val="fr-CA"/>
+        </w:rPr>
+      </w:pPr>
+      <w:r>
+        <w:rPr>
+          <w:sz w:val="32"/>
+          <w:lang w:val="fr-CA"/>
+        </w:rPr>
+        <w:t>Par</w:t>
+      </w:r>
+    </w:p>
+    <w:p>
+      <w:pPr>
+        <w:jc w:val="center"/>
+        <w:rPr>
+          <w:sz w:val="32"/>
+          <w:lang w:val="fr-CA"/>
+        </w:rPr>
+      </w:pPr>
+      <w:r>
+        <w:rPr>
+          <w:sz w:val="32"/>
+          <w:lang w:val="fr-CA"/>
+        </w:rPr>
+        <w:t>Kevin Nguyen (1839813)</w:t>
+      </w:r>
+      <w:r>
+        <w:rPr>
+          <w:sz w:val="32"/>
+          <w:lang w:val="fr-CA"/>
+        </w:rPr>
+        <w:t>,</w:t>
+      </w:r>
+    </w:p>
+    <w:p>
+      <w:pPr>
+        <w:jc w:val="center"/>
+        <w:rPr>
+          <w:sz w:val="32"/>
+          <w:lang w:val="fr-CA"/>
+        </w:rPr>
+      </w:pPr>
+      <w:r>
+        <w:rPr>
+          <w:sz w:val="32"/>
+          <w:lang w:val="fr-CA"/>
+        </w:rPr>
+        <w:t xml:space="preserve">Farid El </w:t>
+      </w:r>
+      <w:proofErr w:type="gramStart"/>
+      <w:r>
+        <w:rPr>
+          <w:sz w:val="32"/>
+          <w:lang w:val="fr-CA"/>
+        </w:rPr>
+        <w:t>Fakhry(</w:t>
+      </w:r>
+      <w:proofErr w:type="gramEnd"/>
+      <w:r>
+        <w:rPr>
+          <w:sz w:val="32"/>
+          <w:lang w:val="fr-CA"/>
+        </w:rPr>
+        <w:t>1875036)</w:t>
+      </w:r>
+    </w:p>
+    <w:p>
+      <w:pPr>
+        <w:jc w:val="center"/>
+        <w:rPr>
+          <w:sz w:val="32"/>
+          <w:lang w:val="fr-CA"/>
+        </w:rPr>
+      </w:pPr>
+    </w:p>
+    <w:p>
+      <w:pPr>
+        <w:jc w:val="center"/>
+        <w:rPr>
+          <w:sz w:val="32"/>
+          <w:lang w:val="fr-CA"/>
+        </w:rPr>
+      </w:pPr>
+      <w:r>
+        <w:rPr>
+          <w:sz w:val="32"/>
+          <w:lang w:val="fr-CA"/>
+        </w:rPr>
+        <w:t>Groupe : 0</w:t>
+      </w:r>
+      <w:r>
+        <w:rPr>
+          <w:sz w:val="32"/>
+          <w:lang w:val="fr-CA"/>
+        </w:rPr>
+        <w:t>3</w:t>
+      </w:r>
       <w:bookmarkStart w:id="0" w:name="_GoBack"/>
       <w:bookmarkEnd w:id="0"/>
-      <w:r>
-        <w:rPr>
-          <w:sz w:val="52"/>
-          <w:lang w:val="fr-CA"/>
-        </w:rPr>
-        <w:t xml:space="preserve">1600 </w:t>
-      </w:r>
-    </w:p>
-    <w:p>
-      <w:pPr>
-        <w:jc w:val="center"/>
-        <w:rPr>
-          <w:sz w:val="52"/>
-          <w:lang w:val="fr-CA"/>
-        </w:rPr>
-      </w:pPr>
-    </w:p>
-    <w:p>
-      <w:pPr>
-        <w:jc w:val="center"/>
-        <w:rPr>
-          <w:sz w:val="52"/>
-          <w:lang w:val="fr-CA"/>
-        </w:rPr>
-      </w:pPr>
-    </w:p>
-    <w:p>
-      <w:pPr>
-        <w:jc w:val="center"/>
-        <w:rPr>
-          <w:sz w:val="52"/>
-          <w:lang w:val="fr-CA"/>
-        </w:rPr>
-      </w:pPr>
-    </w:p>
-    <w:p>
-      <w:pPr>
-        <w:jc w:val="center"/>
-        <w:rPr>
-          <w:sz w:val="52"/>
-          <w:lang w:val="fr-CA"/>
-        </w:rPr>
-      </w:pPr>
-      <w:r>
-        <w:rPr>
-          <w:sz w:val="52"/>
-          <w:lang w:val="fr-CA"/>
-        </w:rPr>
-        <w:t>TP1</w:t>
-      </w:r>
-    </w:p>
-    <w:p>
-      <w:pPr>
-        <w:jc w:val="center"/>
-        <w:rPr>
-          <w:sz w:val="52"/>
-          <w:lang w:val="fr-CA"/>
-        </w:rPr>
-      </w:pPr>
-    </w:p>
-    <w:p>
-      <w:pPr>
-        <w:jc w:val="center"/>
-        <w:rPr>
-          <w:sz w:val="52"/>
-          <w:lang w:val="fr-CA"/>
-        </w:rPr>
-      </w:pPr>
-    </w:p>
-    <w:p>
-      <w:pPr>
-        <w:jc w:val="center"/>
-        <w:rPr>
-          <w:sz w:val="52"/>
-          <w:lang w:val="fr-CA"/>
-        </w:rPr>
-      </w:pPr>
-    </w:p>
-    <w:p>
-      <w:pPr>
-        <w:jc w:val="center"/>
-        <w:rPr>
-          <w:sz w:val="32"/>
-          <w:lang w:val="fr-CA"/>
-        </w:rPr>
-      </w:pPr>
-      <w:r>
-        <w:rPr>
-          <w:sz w:val="32"/>
-          <w:lang w:val="fr-CA"/>
-        </w:rPr>
-        <w:t>Par</w:t>
-      </w:r>
-    </w:p>
-    <w:p>
-      <w:pPr>
-        <w:jc w:val="center"/>
-        <w:rPr>
-          <w:sz w:val="32"/>
-          <w:lang w:val="fr-CA"/>
-        </w:rPr>
-      </w:pPr>
-      <w:r>
-        <w:rPr>
-          <w:sz w:val="32"/>
-          <w:lang w:val="fr-CA"/>
-        </w:rPr>
-        <w:t>Kevin Nguyen (1839813)</w:t>
-      </w:r>
-      <w:r>
-        <w:rPr>
-          <w:sz w:val="32"/>
-          <w:lang w:val="fr-CA"/>
-        </w:rPr>
-        <w:t>,</w:t>
-      </w:r>
-    </w:p>
-    <w:p>
-      <w:pPr>
-        <w:jc w:val="center"/>
-        <w:rPr>
-          <w:sz w:val="32"/>
-          <w:lang w:val="fr-CA"/>
-        </w:rPr>
-      </w:pPr>
-      <w:r>
-        <w:rPr>
-          <w:sz w:val="32"/>
-          <w:lang w:val="fr-CA"/>
-        </w:rPr>
-        <w:t xml:space="preserve">Farid El </w:t>
-      </w:r>
-      <w:proofErr w:type="gramStart"/>
-      <w:r>
-        <w:rPr>
-          <w:sz w:val="32"/>
-          <w:lang w:val="fr-CA"/>
-        </w:rPr>
-        <w:t>Fakhry(</w:t>
-      </w:r>
-      <w:proofErr w:type="gramEnd"/>
-      <w:r>
-        <w:rPr>
-          <w:sz w:val="32"/>
-          <w:lang w:val="fr-CA"/>
-        </w:rPr>
-        <w:t>1875036)</w:t>
-      </w:r>
-    </w:p>
-    <w:p>
-      <w:pPr>
-        <w:jc w:val="center"/>
-        <w:rPr>
-          <w:sz w:val="32"/>
-          <w:lang w:val="fr-CA"/>
-        </w:rPr>
-      </w:pPr>
-    </w:p>
-    <w:p>
-      <w:pPr>
-        <w:jc w:val="center"/>
-        <w:rPr>
-          <w:sz w:val="32"/>
-          <w:lang w:val="fr-CA"/>
-        </w:rPr>
-      </w:pPr>
-      <w:r>
-        <w:rPr>
-          <w:sz w:val="32"/>
-          <w:lang w:val="fr-CA"/>
-        </w:rPr>
-        <w:t>Groupe : 01</w:t>
-      </w:r>
     </w:p>
     <w:p>
       <w:pPr>
@@ -761,7 +768,21 @@
                               <w:rPr>
                                 <w:lang w:val="fr-CA"/>
                               </w:rPr>
-                              <w:t>éthode de division (fait avec excel)</w:t>
+                              <w:t xml:space="preserve">éthode de division (fait avec </w:t>
+                            </w:r>
+                            <w:proofErr w:type="spellStart"/>
+                            <w:r>
+                              <w:rPr>
+                                <w:lang w:val="fr-CA"/>
+                              </w:rPr>
+                              <w:t>excel</w:t>
+                            </w:r>
+                            <w:proofErr w:type="spellEnd"/>
+                            <w:r>
+                              <w:rPr>
+                                <w:lang w:val="fr-CA"/>
+                              </w:rPr>
+                              <w:t>)</w:t>
                             </w:r>
                           </w:p>
                           <w:p>
@@ -860,7 +881,21 @@
                         <w:rPr>
                           <w:lang w:val="fr-CA"/>
                         </w:rPr>
-                        <w:t>éthode de division (fait avec excel)</w:t>
+                        <w:t xml:space="preserve">éthode de division (fait avec </w:t>
+                      </w:r>
+                      <w:proofErr w:type="spellStart"/>
+                      <w:r>
+                        <w:rPr>
+                          <w:lang w:val="fr-CA"/>
+                        </w:rPr>
+                        <w:t>excel</w:t>
+                      </w:r>
+                      <w:proofErr w:type="spellEnd"/>
+                      <w:r>
+                        <w:rPr>
+                          <w:lang w:val="fr-CA"/>
+                        </w:rPr>
+                        <w:t>)</w:t>
                       </w:r>
                     </w:p>
                     <w:p>

</xml_diff>